<commit_message>
Push new images to the web. First commit Jennie
</commit_message>
<xml_diff>
--- a/raw_files/penner/Penner Activity for DY Site Upload.docx
+++ b/raw_files/penner/Penner Activity for DY Site Upload.docx
@@ -70,11 +70,9 @@
             <w:r>
               <w:t xml:space="preserve">Each student will create a one-slide visual representation of the Bundren family as it appears to one character at one point in time in the narrative.  The student will write a short “tombstone” or wall description (as you might see in a museum) to accompany the slide, </w:t>
             </w:r>
-            <w:proofErr w:type="spellStart"/>
-            <w:r>
-              <w:t>explaning</w:t>
-            </w:r>
-            <w:proofErr w:type="spellEnd"/>
+            <w:r>
+              <w:t>explaining</w:t>
+            </w:r>
             <w:r>
               <w:t xml:space="preserve"> their aesthetic and analytic choices, and including textual support.  After the instructor collates the slides into a single PowerPoint, students will take turns presenting their image to the class, after which the class can compare approaches and the many Bundren conceptions of "family." &lt;p&gt;</w:t>
             </w:r>
@@ -385,7 +383,10 @@
               <w:t>&lt;li&gt;</w:t>
             </w:r>
             <w:r>
-              <w:t xml:space="preserve"> How does his story make us newly aware of genealogies as constructed </w:t>
+              <w:t xml:space="preserve"> </w:t>
+            </w:r>
+            <w:r>
+              <w:t xml:space="preserve">How does his story make us newly aware of genealogies as constructed </w:t>
             </w:r>
             <w:proofErr w:type="gramStart"/>
             <w:r>
@@ -483,7 +484,23 @@
                   <w:b/>
                   <w:bCs/>
                 </w:rPr>
-                <w:t>http://faulkner.iath.virginia.edu/family/</w:t>
+                <w:t>http://faulkner.iath.virginia.e</w:t>
+              </w:r>
+              <w:r>
+                <w:rPr>
+                  <w:rStyle w:val="Hyperlink"/>
+                  <w:b/>
+                  <w:bCs/>
+                </w:rPr>
+                <w:t>d</w:t>
+              </w:r>
+              <w:r>
+                <w:rPr>
+                  <w:rStyle w:val="Hyperlink"/>
+                  <w:b/>
+                  <w:bCs/>
+                </w:rPr>
+                <w:t>u/family/</w:t>
               </w:r>
             </w:hyperlink>
           </w:p>
@@ -573,14 +590,12 @@
               </w:rPr>
               <w:t xml:space="preserve">Each student will create a one-slide visual representation of the Bundren family as it appears to one character at one point in time in the narrative.  The student will also write a short “tombstone” or wall description (as you might see in a museum) to accompany the slide, </w:t>
             </w:r>
-            <w:proofErr w:type="spellStart"/>
-            <w:r>
-              <w:rPr>
-                <w:bCs/>
-              </w:rPr>
-              <w:t>explaning</w:t>
-            </w:r>
-            <w:proofErr w:type="spellEnd"/>
+            <w:r>
+              <w:rPr>
+                <w:bCs/>
+              </w:rPr>
+              <w:t>explaining</w:t>
+            </w:r>
             <w:r>
               <w:rPr>
                 <w:bCs/>
@@ -2424,6 +2439,18 @@
       <w:contextualSpacing/>
     </w:pPr>
   </w:style>
+  <w:style w:type="character" w:styleId="FollowedHyperlink">
+    <w:name w:val="FollowedHyperlink"/>
+    <w:basedOn w:val="DefaultParagraphFont"/>
+    <w:uiPriority w:val="99"/>
+    <w:semiHidden/>
+    <w:unhideWhenUsed/>
+    <w:rsid w:val="001B0681"/>
+    <w:rPr>
+      <w:color w:val="954F72" w:themeColor="followedHyperlink"/>
+      <w:u w:val="single"/>
+    </w:rPr>
+  </w:style>
 </w:styles>
 </file>
 

</xml_diff>